<commit_message>
Update Exec14 str 780-782
</commit_message>
<xml_diff>
--- a/МФИ/Календарь.docx
+++ b/МФИ/Календарь.docx
@@ -536,19 +536,12 @@
             <w:r>
               <w:t>+</w:t>
             </w:r>
-            <w:bookmarkStart w:id="0" w:name="_GoBack"/>
-            <w:bookmarkEnd w:id="0"/>
             <w:r>
               <w:t xml:space="preserve"> Проект МФИ</w:t>
             </w:r>
           </w:p>
           <w:p>
             <w:r>
-              <w:t>- Питание подсчет калорий</w:t>
-            </w:r>
-          </w:p>
-          <w:p>
-            <w:r>
               <w:t>- Финансы</w:t>
             </w:r>
           </w:p>
@@ -562,14 +555,20 @@
           </w:p>
           <w:p>
             <w:r>
-              <w:t>- спорт 15-30 мин</w:t>
-            </w:r>
-          </w:p>
-          <w:p>
-            <w:r>
               <w:t>+</w:t>
             </w:r>
             <w:r>
+              <w:t xml:space="preserve"> спорт 15-30 мин</w:t>
+            </w:r>
+            <w:r>
+              <w:t xml:space="preserve"> (прогулка)</w:t>
+            </w:r>
+          </w:p>
+          <w:p>
+            <w:r>
+              <w:t>+</w:t>
+            </w:r>
+            <w:r>
               <w:t xml:space="preserve"> заказать воду</w:t>
             </w:r>
           </w:p>
@@ -583,6 +582,49 @@
               <w:t>28</w:t>
             </w:r>
           </w:p>
+          <w:p>
+            <w:r>
+              <w:t>- Программирование С++</w:t>
+            </w:r>
+          </w:p>
+          <w:p>
+            <w:r>
+              <w:t>+</w:t>
+            </w:r>
+            <w:r>
+              <w:t xml:space="preserve"> на обеде прогулка</w:t>
+            </w:r>
+          </w:p>
+          <w:p>
+            <w:r>
+              <w:t>+</w:t>
+            </w:r>
+            <w:r>
+              <w:t xml:space="preserve"> Проект МФИ</w:t>
+            </w:r>
+          </w:p>
+          <w:p>
+            <w:r>
+              <w:t>- Финансы</w:t>
+            </w:r>
+          </w:p>
+          <w:p>
+            <w:r>
+              <w:t>- Чтение 30 мин</w:t>
+            </w:r>
+          </w:p>
+          <w:p>
+            <w:r>
+              <w:t>+</w:t>
+            </w:r>
+            <w:r>
+              <w:t xml:space="preserve"> спорт 15-30 мин</w:t>
+            </w:r>
+            <w:r>
+              <w:t xml:space="preserve"> (прогулка)</w:t>
+            </w:r>
+          </w:p>
+          <w:p/>
         </w:tc>
         <w:tc>
           <w:tcPr>
@@ -756,26 +798,138 @@
               <w:t>1</w:t>
             </w:r>
           </w:p>
-        </w:tc>
-        <w:tc>
-          <w:tcPr>
-            <w:tcW w:w="2198" w:type="dxa"/>
-          </w:tcPr>
-          <w:p>
-            <w:r>
+          <w:p>
+            <w:r>
+              <w:t>-  Программирование С++</w:t>
+            </w:r>
+          </w:p>
+          <w:p>
+            <w:r>
+              <w:t>+</w:t>
+            </w:r>
+            <w:r>
+              <w:t xml:space="preserve"> на обеде прогулка</w:t>
+            </w:r>
+          </w:p>
+          <w:p>
+            <w:r>
+              <w:t>+</w:t>
+            </w:r>
+            <w:r>
+              <w:t xml:space="preserve"> Проект МФИ</w:t>
+            </w:r>
+          </w:p>
+          <w:p>
+            <w:r>
+              <w:t>- Финансы</w:t>
+            </w:r>
+          </w:p>
+          <w:p>
+            <w:r>
+              <w:t>- Чтение 30 мин</w:t>
+            </w:r>
+          </w:p>
+          <w:p>
+            <w:r>
+              <w:lastRenderedPageBreak/>
+              <w:t>- спорт 15-30 мин (прогулка)</w:t>
+            </w:r>
+          </w:p>
+          <w:p>
+            <w:bookmarkStart w:id="0" w:name="_GoBack"/>
+            <w:bookmarkEnd w:id="0"/>
+          </w:p>
+        </w:tc>
+        <w:tc>
+          <w:tcPr>
+            <w:tcW w:w="2198" w:type="dxa"/>
+          </w:tcPr>
+          <w:p>
+            <w:r>
+              <w:lastRenderedPageBreak/>
               <w:t>2</w:t>
             </w:r>
           </w:p>
-        </w:tc>
-        <w:tc>
-          <w:tcPr>
-            <w:tcW w:w="2198" w:type="dxa"/>
-          </w:tcPr>
-          <w:p>
-            <w:r>
+          <w:p>
+            <w:r>
+              <w:t>-  Программирование С++</w:t>
+            </w:r>
+          </w:p>
+          <w:p>
+            <w:r>
+              <w:t>- на обеде прогулка</w:t>
+            </w:r>
+          </w:p>
+          <w:p>
+            <w:r>
+              <w:t>- Проект МФИ</w:t>
+            </w:r>
+          </w:p>
+          <w:p>
+            <w:r>
+              <w:t>- Финансы</w:t>
+            </w:r>
+          </w:p>
+          <w:p>
+            <w:r>
+              <w:t>- Чтение 30 мин</w:t>
+            </w:r>
+          </w:p>
+          <w:p>
+            <w:r>
+              <w:lastRenderedPageBreak/>
+              <w:t>- спорт 15-30 мин (прогулка)</w:t>
+            </w:r>
+          </w:p>
+          <w:p/>
+        </w:tc>
+        <w:tc>
+          <w:tcPr>
+            <w:tcW w:w="2198" w:type="dxa"/>
+          </w:tcPr>
+          <w:p>
+            <w:r>
+              <w:lastRenderedPageBreak/>
               <w:t>3</w:t>
             </w:r>
           </w:p>
+          <w:p>
+            <w:r>
+              <w:t>- Составить отчет о проделанной работе за неделю</w:t>
+            </w:r>
+          </w:p>
+          <w:p>
+            <w:r>
+              <w:t>-  Программирование С++</w:t>
+            </w:r>
+          </w:p>
+          <w:p>
+            <w:r>
+              <w:t>- на обеде прогулка</w:t>
+            </w:r>
+          </w:p>
+          <w:p>
+            <w:r>
+              <w:t>- Проект МФИ</w:t>
+            </w:r>
+          </w:p>
+          <w:p>
+            <w:r>
+              <w:lastRenderedPageBreak/>
+              <w:t>- Финансы</w:t>
+            </w:r>
+          </w:p>
+          <w:p>
+            <w:r>
+              <w:t>- Чтение 30 мин</w:t>
+            </w:r>
+          </w:p>
+          <w:p>
+            <w:r>
+              <w:t>- спорт 15-30 мин (прогулка)</w:t>
+            </w:r>
+          </w:p>
+          <w:p/>
         </w:tc>
         <w:tc>
           <w:tcPr>
@@ -783,6 +937,7 @@
           </w:tcPr>
           <w:p>
             <w:r>
+              <w:lastRenderedPageBreak/>
               <w:t>4</w:t>
             </w:r>
           </w:p>
@@ -856,6 +1011,11 @@
           <w:p>
             <w:r>
               <w:t>10</w:t>
+            </w:r>
+          </w:p>
+          <w:p>
+            <w:r>
+              <w:t xml:space="preserve">- Васе подарок 4500р (23 февраля) </w:t>
             </w:r>
           </w:p>
         </w:tc>
@@ -1289,6 +1449,7 @@
           </w:tcPr>
           <w:p>
             <w:r>
+              <w:lastRenderedPageBreak/>
               <w:t>3</w:t>
             </w:r>
           </w:p>
@@ -1370,7 +1531,6 @@
           </w:tcPr>
           <w:p>
             <w:r>
-              <w:lastRenderedPageBreak/>
               <w:t>10</w:t>
             </w:r>
           </w:p>

</xml_diff>